<commit_message>
Update 11/10/2023 7:11PM EST
Update as of 7:11PM EST on 11/10/2023.
</commit_message>
<xml_diff>
--- a/&ILLEGAL COMMAND/20231110 - Global United Defense, Inc. - Illegal Command Prevention Security Systems - v1.0.1.9.docx
+++ b/&ILLEGAL COMMAND/20231110 - Global United Defense, Inc. - Illegal Command Prevention Security Systems - v1.0.1.9.docx
@@ -138,16 +138,7 @@
           <w:sz w:val="28"/>
           <w:szCs w:val="28"/>
         </w:rPr>
-        <w:t>WAR CRIME</w:t>
-      </w:r>
-      <w:r>
-        <w:rPr>
-          <w:rFonts w:ascii="Arial Black" w:hAnsi="Arial Black"/>
-          <w:color w:val="0070C0"/>
-          <w:sz w:val="28"/>
-          <w:szCs w:val="28"/>
-        </w:rPr>
-        <w:t xml:space="preserve"> PREVENTION SECURITY SYSTEMS</w:t>
+        <w:t>WAR CRIME PREVENTION SECURITY SYSTEMS</w:t>
       </w:r>
     </w:p>
     <w:p>
@@ -225,7 +216,7 @@
           <w:sz w:val="28"/>
           <w:szCs w:val="28"/>
         </w:rPr>
-        <w:t>11/10/2023 3:26:42 AM</w:t>
+        <w:t>11/10/2023 7:10:40 PM</w:t>
       </w:r>
     </w:p>
     <w:p>
@@ -1318,23 +1309,7 @@
           <w:bCs/>
           <w:color w:val="FF0000"/>
         </w:rPr>
-        <w:t>CON</w:t>
-      </w:r>
-      <w:r>
-        <w:rPr>
-          <w:b/>
-          <w:bCs/>
-          <w:color w:val="FF0000"/>
-        </w:rPr>
-        <w:t>TEXTUAL</w:t>
-      </w:r>
-      <w:r>
-        <w:rPr>
-          <w:b/>
-          <w:bCs/>
-          <w:color w:val="FF0000"/>
-        </w:rPr>
-        <w:t xml:space="preserve"> COMMAND</w:t>
+        <w:t>CONTEXTUAL COMMAND</w:t>
       </w:r>
       <w:bookmarkStart w:id="2" w:name="_Hlk150478915"/>
       <w:r>
@@ -1398,37 +1373,39 @@
           <w:bCs/>
           <w:color w:val="FF0000"/>
         </w:rPr>
-        <w:t xml:space="preserve">ANY </w:t>
-      </w:r>
-      <w:r>
-        <w:rPr>
-          <w:b/>
-          <w:bCs/>
-          <w:color w:val="FF0000"/>
-        </w:rPr>
-        <w:t>DO COMMAND</w:t>
-      </w:r>
-      <w:r>
-        <w:rPr>
-          <w:b/>
-          <w:bCs/>
-        </w:rPr>
-        <w:t>(</w:t>
-      </w:r>
-      <w:r>
-        <w:rPr>
-          <w:b/>
-          <w:bCs/>
-          <w:color w:val="808080" w:themeColor="background1" w:themeShade="80"/>
-        </w:rPr>
-        <w:t>S</w:t>
-      </w:r>
-      <w:r>
-        <w:rPr>
-          <w:b/>
-          <w:bCs/>
-        </w:rPr>
-        <w:t>)</w:t>
+        <w:t>A</w:t>
+      </w:r>
+      <w:r>
+        <w:rPr>
+          <w:b/>
+          <w:bCs/>
+          <w:color w:val="FF0000"/>
+        </w:rPr>
+        <w:t>LL</w:t>
+      </w:r>
+      <w:r>
+        <w:rPr>
+          <w:b/>
+          <w:bCs/>
+          <w:color w:val="FF0000"/>
+        </w:rPr>
+        <w:t xml:space="preserve"> </w:t>
+      </w:r>
+      <w:r>
+        <w:rPr>
+          <w:b/>
+          <w:bCs/>
+          <w:color w:val="FF0000"/>
+        </w:rPr>
+        <w:t xml:space="preserve">CONTEXT </w:t>
+      </w:r>
+      <w:r>
+        <w:rPr>
+          <w:b/>
+          <w:bCs/>
+          <w:color w:val="FF0000"/>
+        </w:rPr>
+        <w:t>SPEECH</w:t>
       </w:r>
       <w:r>
         <w:rPr>
@@ -1476,6 +1453,76 @@
           <w:bCs/>
           <w:color w:val="FF0000"/>
         </w:rPr>
+        <w:t>DO COMMAND</w:t>
+      </w:r>
+      <w:r>
+        <w:rPr>
+          <w:b/>
+          <w:bCs/>
+        </w:rPr>
+        <w:t>(</w:t>
+      </w:r>
+      <w:r>
+        <w:rPr>
+          <w:b/>
+          <w:bCs/>
+          <w:color w:val="808080" w:themeColor="background1" w:themeShade="80"/>
+        </w:rPr>
+        <w:t>S</w:t>
+      </w:r>
+      <w:r>
+        <w:rPr>
+          <w:b/>
+          <w:bCs/>
+        </w:rPr>
+        <w:t>)</w:t>
+      </w:r>
+      <w:r>
+        <w:rPr>
+          <w:b/>
+          <w:bCs/>
+        </w:rPr>
+        <w:t>;</w:t>
+      </w:r>
+    </w:p>
+    <w:p>
+      <w:pPr>
+        <w:ind w:left="360"/>
+        <w:jc w:val="both"/>
+        <w:rPr>
+          <w:b/>
+          <w:bCs/>
+        </w:rPr>
+      </w:pPr>
+      <w:r>
+        <w:tab/>
+      </w:r>
+      <w:r>
+        <w:rPr>
+          <w:u w:val="single"/>
+        </w:rPr>
+        <w:t>PREVENTION SECURITY SYSTEM</w:t>
+      </w:r>
+      <w:r>
+        <w:t>:</w:t>
+      </w:r>
+      <w:r>
+        <w:t xml:space="preserve"> </w:t>
+      </w:r>
+      <w:r>
+        <w:rPr>
+          <w:b/>
+          <w:bCs/>
+          <w:color w:val="FF0000"/>
+        </w:rPr>
+        <w:t xml:space="preserve">ANY </w:t>
+      </w:r>
+      <w:r>
+        <w:rPr>
+          <w:b/>
+          <w:bCs/>
+          <w:color w:val="FF0000"/>
+        </w:rPr>
         <w:t>EFFECT</w:t>
       </w:r>
       <w:r>
@@ -1819,6 +1866,7 @@
         <w:rPr>
           <w:u w:val="single"/>
         </w:rPr>
+        <w:lastRenderedPageBreak/>
         <w:t>PREVENTION SECURITY SYSTEM</w:t>
       </w:r>
       <w:r>
@@ -1886,6 +1934,1416 @@
         <w:rPr>
           <w:u w:val="single"/>
         </w:rPr>
+        <w:t>PREVENTION SECURITY SYSTEM</w:t>
+      </w:r>
+      <w:r>
+        <w:t>:</w:t>
+      </w:r>
+      <w:r>
+        <w:t xml:space="preserve"> </w:t>
+      </w:r>
+      <w:r>
+        <w:rPr>
+          <w:b/>
+          <w:bCs/>
+          <w:color w:val="FF0000"/>
+        </w:rPr>
+        <w:t xml:space="preserve">ANY </w:t>
+      </w:r>
+      <w:r>
+        <w:rPr>
+          <w:b/>
+          <w:bCs/>
+          <w:color w:val="FF0000"/>
+        </w:rPr>
+        <w:t>FOOTSIE COMMAND</w:t>
+      </w:r>
+      <w:r>
+        <w:rPr>
+          <w:b/>
+          <w:bCs/>
+        </w:rPr>
+        <w:t>(</w:t>
+      </w:r>
+      <w:r>
+        <w:rPr>
+          <w:b/>
+          <w:bCs/>
+          <w:color w:val="808080" w:themeColor="background1" w:themeShade="80"/>
+        </w:rPr>
+        <w:t>S</w:t>
+      </w:r>
+      <w:r>
+        <w:rPr>
+          <w:b/>
+          <w:bCs/>
+        </w:rPr>
+        <w:t>)</w:t>
+      </w:r>
+      <w:r>
+        <w:rPr>
+          <w:b/>
+          <w:bCs/>
+        </w:rPr>
+        <w:t>;</w:t>
+      </w:r>
+    </w:p>
+    <w:p>
+      <w:pPr>
+        <w:ind w:left="360" w:firstLine="360"/>
+        <w:jc w:val="both"/>
+        <w:rPr>
+          <w:b/>
+          <w:bCs/>
+        </w:rPr>
+      </w:pPr>
+      <w:r>
+        <w:rPr>
+          <w:u w:val="single"/>
+        </w:rPr>
+        <w:t>PREVENTION SECURITY SYSTEM</w:t>
+      </w:r>
+      <w:r>
+        <w:t>:</w:t>
+      </w:r>
+      <w:r>
+        <w:t xml:space="preserve"> </w:t>
+      </w:r>
+      <w:r>
+        <w:rPr>
+          <w:b/>
+          <w:bCs/>
+          <w:color w:val="FF0000"/>
+        </w:rPr>
+        <w:t xml:space="preserve">ANY </w:t>
+      </w:r>
+      <w:r>
+        <w:rPr>
+          <w:b/>
+          <w:bCs/>
+          <w:color w:val="FF0000"/>
+        </w:rPr>
+        <w:t>HAIR COMMAND</w:t>
+      </w:r>
+      <w:r>
+        <w:rPr>
+          <w:b/>
+          <w:bCs/>
+        </w:rPr>
+        <w:t>(</w:t>
+      </w:r>
+      <w:r>
+        <w:rPr>
+          <w:b/>
+          <w:bCs/>
+          <w:color w:val="808080" w:themeColor="background1" w:themeShade="80"/>
+        </w:rPr>
+        <w:t>S</w:t>
+      </w:r>
+      <w:r>
+        <w:rPr>
+          <w:b/>
+          <w:bCs/>
+        </w:rPr>
+        <w:t>)</w:t>
+      </w:r>
+      <w:r>
+        <w:rPr>
+          <w:b/>
+          <w:bCs/>
+        </w:rPr>
+        <w:t>;</w:t>
+      </w:r>
+    </w:p>
+    <w:p>
+      <w:pPr>
+        <w:ind w:left="360" w:firstLine="360"/>
+        <w:jc w:val="both"/>
+        <w:rPr>
+          <w:b/>
+          <w:bCs/>
+        </w:rPr>
+      </w:pPr>
+      <w:r>
+        <w:rPr>
+          <w:u w:val="single"/>
+        </w:rPr>
+        <w:t>PREVENTION SECURITY SYSTEM</w:t>
+      </w:r>
+      <w:r>
+        <w:t>:</w:t>
+      </w:r>
+      <w:r>
+        <w:t xml:space="preserve"> </w:t>
+      </w:r>
+      <w:r>
+        <w:rPr>
+          <w:b/>
+          <w:bCs/>
+          <w:color w:val="FF0000"/>
+        </w:rPr>
+        <w:t xml:space="preserve">ANY </w:t>
+      </w:r>
+      <w:r>
+        <w:rPr>
+          <w:b/>
+          <w:bCs/>
+          <w:color w:val="FF0000"/>
+        </w:rPr>
+        <w:t>HEAD COMMAND</w:t>
+      </w:r>
+      <w:r>
+        <w:rPr>
+          <w:b/>
+          <w:bCs/>
+        </w:rPr>
+        <w:t>(</w:t>
+      </w:r>
+      <w:r>
+        <w:rPr>
+          <w:b/>
+          <w:bCs/>
+          <w:color w:val="808080" w:themeColor="background1" w:themeShade="80"/>
+        </w:rPr>
+        <w:t>S</w:t>
+      </w:r>
+      <w:r>
+        <w:rPr>
+          <w:b/>
+          <w:bCs/>
+        </w:rPr>
+        <w:t>)</w:t>
+      </w:r>
+      <w:r>
+        <w:rPr>
+          <w:b/>
+          <w:bCs/>
+        </w:rPr>
+        <w:t>;</w:t>
+      </w:r>
+    </w:p>
+    <w:p>
+      <w:pPr>
+        <w:ind w:left="360" w:firstLine="360"/>
+        <w:jc w:val="both"/>
+        <w:rPr>
+          <w:b/>
+          <w:bCs/>
+        </w:rPr>
+      </w:pPr>
+      <w:r>
+        <w:rPr>
+          <w:u w:val="single"/>
+        </w:rPr>
+        <w:t>PREVENTION SECURITY SYSTEM</w:t>
+      </w:r>
+      <w:r>
+        <w:t>:</w:t>
+      </w:r>
+      <w:r>
+        <w:t xml:space="preserve"> </w:t>
+      </w:r>
+      <w:r>
+        <w:rPr>
+          <w:b/>
+          <w:bCs/>
+          <w:color w:val="FF0000"/>
+        </w:rPr>
+        <w:t xml:space="preserve">ANY </w:t>
+      </w:r>
+      <w:r>
+        <w:rPr>
+          <w:b/>
+          <w:bCs/>
+          <w:color w:val="FF0000"/>
+        </w:rPr>
+        <w:t>‘INAPPROPRIATE’ COMMAND</w:t>
+      </w:r>
+      <w:r>
+        <w:rPr>
+          <w:b/>
+          <w:bCs/>
+        </w:rPr>
+        <w:t>(</w:t>
+      </w:r>
+      <w:r>
+        <w:rPr>
+          <w:b/>
+          <w:bCs/>
+          <w:color w:val="808080" w:themeColor="background1" w:themeShade="80"/>
+        </w:rPr>
+        <w:t>S</w:t>
+      </w:r>
+      <w:r>
+        <w:rPr>
+          <w:b/>
+          <w:bCs/>
+        </w:rPr>
+        <w:t>)</w:t>
+      </w:r>
+      <w:r>
+        <w:rPr>
+          <w:b/>
+          <w:bCs/>
+        </w:rPr>
+        <w:t>;</w:t>
+      </w:r>
+    </w:p>
+    <w:p>
+      <w:pPr>
+        <w:ind w:left="360" w:firstLine="360"/>
+        <w:jc w:val="both"/>
+        <w:rPr>
+          <w:b/>
+          <w:bCs/>
+        </w:rPr>
+      </w:pPr>
+      <w:r>
+        <w:rPr>
+          <w:u w:val="single"/>
+        </w:rPr>
+        <w:t>PREVENTION SECURITY SYSTEM</w:t>
+      </w:r>
+      <w:r>
+        <w:t>:</w:t>
+      </w:r>
+      <w:r>
+        <w:t xml:space="preserve"> </w:t>
+      </w:r>
+      <w:r>
+        <w:rPr>
+          <w:b/>
+          <w:bCs/>
+          <w:color w:val="FF0000"/>
+        </w:rPr>
+        <w:t xml:space="preserve">ANY </w:t>
+      </w:r>
+      <w:r>
+        <w:rPr>
+          <w:b/>
+          <w:bCs/>
+          <w:color w:val="FF0000"/>
+        </w:rPr>
+        <w:t>MAKE COMMAND</w:t>
+      </w:r>
+      <w:r>
+        <w:rPr>
+          <w:b/>
+          <w:bCs/>
+        </w:rPr>
+        <w:t>(</w:t>
+      </w:r>
+      <w:r>
+        <w:rPr>
+          <w:b/>
+          <w:bCs/>
+          <w:color w:val="808080" w:themeColor="background1" w:themeShade="80"/>
+        </w:rPr>
+        <w:t>S</w:t>
+      </w:r>
+      <w:r>
+        <w:rPr>
+          <w:b/>
+          <w:bCs/>
+        </w:rPr>
+        <w:t>)</w:t>
+      </w:r>
+      <w:r>
+        <w:rPr>
+          <w:b/>
+          <w:bCs/>
+        </w:rPr>
+        <w:t>;</w:t>
+      </w:r>
+    </w:p>
+    <w:p>
+      <w:pPr>
+        <w:ind w:left="360" w:firstLine="360"/>
+        <w:jc w:val="both"/>
+        <w:rPr>
+          <w:b/>
+          <w:bCs/>
+        </w:rPr>
+      </w:pPr>
+      <w:r>
+        <w:rPr>
+          <w:u w:val="single"/>
+        </w:rPr>
+        <w:t>PREVENTION SECURITY SYSTEM</w:t>
+      </w:r>
+      <w:r>
+        <w:t>:</w:t>
+      </w:r>
+      <w:r>
+        <w:t xml:space="preserve"> </w:t>
+      </w:r>
+      <w:r>
+        <w:rPr>
+          <w:b/>
+          <w:bCs/>
+          <w:color w:val="FF0000"/>
+        </w:rPr>
+        <w:t xml:space="preserve">ANY </w:t>
+      </w:r>
+      <w:r>
+        <w:rPr>
+          <w:b/>
+          <w:bCs/>
+          <w:color w:val="FF0000"/>
+        </w:rPr>
+        <w:t>MIND CONTROL COMMAND</w:t>
+      </w:r>
+      <w:r>
+        <w:rPr>
+          <w:b/>
+          <w:bCs/>
+        </w:rPr>
+        <w:t>(</w:t>
+      </w:r>
+      <w:r>
+        <w:rPr>
+          <w:b/>
+          <w:bCs/>
+          <w:color w:val="808080" w:themeColor="background1" w:themeShade="80"/>
+        </w:rPr>
+        <w:t>S</w:t>
+      </w:r>
+      <w:r>
+        <w:rPr>
+          <w:b/>
+          <w:bCs/>
+        </w:rPr>
+        <w:t>)</w:t>
+      </w:r>
+      <w:r>
+        <w:rPr>
+          <w:b/>
+          <w:bCs/>
+        </w:rPr>
+        <w:t>;</w:t>
+      </w:r>
+    </w:p>
+    <w:p>
+      <w:pPr>
+        <w:ind w:left="360" w:firstLine="360"/>
+        <w:jc w:val="both"/>
+        <w:rPr>
+          <w:b/>
+          <w:bCs/>
+        </w:rPr>
+      </w:pPr>
+      <w:r>
+        <w:rPr>
+          <w:u w:val="single"/>
+        </w:rPr>
+        <w:t>PREVENTION SECURITY SYSTEM</w:t>
+      </w:r>
+      <w:r>
+        <w:t>:</w:t>
+      </w:r>
+      <w:r>
+        <w:t xml:space="preserve"> </w:t>
+      </w:r>
+      <w:r>
+        <w:rPr>
+          <w:b/>
+          <w:bCs/>
+          <w:color w:val="FF0000"/>
+        </w:rPr>
+        <w:t xml:space="preserve">ANY </w:t>
+      </w:r>
+      <w:r>
+        <w:rPr>
+          <w:b/>
+          <w:bCs/>
+          <w:color w:val="FF0000"/>
+        </w:rPr>
+        <w:t>“NIGER” COMMAND</w:t>
+      </w:r>
+      <w:r>
+        <w:rPr>
+          <w:b/>
+          <w:bCs/>
+        </w:rPr>
+        <w:t>(</w:t>
+      </w:r>
+      <w:r>
+        <w:rPr>
+          <w:b/>
+          <w:bCs/>
+          <w:color w:val="808080" w:themeColor="background1" w:themeShade="80"/>
+        </w:rPr>
+        <w:t>S</w:t>
+      </w:r>
+      <w:r>
+        <w:rPr>
+          <w:b/>
+          <w:bCs/>
+        </w:rPr>
+        <w:t>)</w:t>
+      </w:r>
+      <w:r>
+        <w:rPr>
+          <w:b/>
+          <w:bCs/>
+        </w:rPr>
+        <w:t>;</w:t>
+      </w:r>
+    </w:p>
+    <w:p>
+      <w:pPr>
+        <w:ind w:left="360" w:firstLine="360"/>
+        <w:jc w:val="both"/>
+        <w:rPr>
+          <w:b/>
+          <w:bCs/>
+        </w:rPr>
+      </w:pPr>
+      <w:r>
+        <w:rPr>
+          <w:u w:val="single"/>
+        </w:rPr>
+        <w:t>PREVENTION SECURITY SYSTEM</w:t>
+      </w:r>
+      <w:r>
+        <w:t>:</w:t>
+      </w:r>
+      <w:r>
+        <w:t xml:space="preserve"> </w:t>
+      </w:r>
+      <w:r>
+        <w:rPr>
+          <w:b/>
+          <w:bCs/>
+          <w:color w:val="FF0000"/>
+        </w:rPr>
+        <w:t xml:space="preserve">ANY </w:t>
+      </w:r>
+      <w:r>
+        <w:rPr>
+          <w:b/>
+          <w:bCs/>
+          <w:color w:val="FF0000"/>
+        </w:rPr>
+        <w:t>‘NON-POLITICALLY CORRECT’ COMMAND</w:t>
+      </w:r>
+      <w:r>
+        <w:rPr>
+          <w:b/>
+          <w:bCs/>
+        </w:rPr>
+        <w:t>(</w:t>
+      </w:r>
+      <w:r>
+        <w:rPr>
+          <w:b/>
+          <w:bCs/>
+          <w:color w:val="808080" w:themeColor="background1" w:themeShade="80"/>
+        </w:rPr>
+        <w:t>S</w:t>
+      </w:r>
+      <w:r>
+        <w:rPr>
+          <w:b/>
+          <w:bCs/>
+        </w:rPr>
+        <w:t>)</w:t>
+      </w:r>
+      <w:r>
+        <w:rPr>
+          <w:b/>
+          <w:bCs/>
+        </w:rPr>
+        <w:t>;</w:t>
+      </w:r>
+    </w:p>
+    <w:p>
+      <w:pPr>
+        <w:ind w:left="360" w:firstLine="360"/>
+        <w:jc w:val="both"/>
+        <w:rPr>
+          <w:b/>
+          <w:bCs/>
+        </w:rPr>
+      </w:pPr>
+      <w:r>
+        <w:rPr>
+          <w:u w:val="single"/>
+        </w:rPr>
+        <w:t>PREVENTION SECURITY SYSTEM</w:t>
+      </w:r>
+      <w:r>
+        <w:t>:</w:t>
+      </w:r>
+      <w:r>
+        <w:t xml:space="preserve"> </w:t>
+      </w:r>
+      <w:r>
+        <w:rPr>
+          <w:b/>
+          <w:bCs/>
+          <w:color w:val="FF0000"/>
+        </w:rPr>
+        <w:t xml:space="preserve">ANY </w:t>
+      </w:r>
+      <w:r>
+        <w:rPr>
+          <w:b/>
+          <w:bCs/>
+          <w:color w:val="FF0000"/>
+        </w:rPr>
+        <w:t>NUCLEAR EXTORTION OF PIXEL COMMAND</w:t>
+      </w:r>
+      <w:r>
+        <w:rPr>
+          <w:b/>
+          <w:bCs/>
+        </w:rPr>
+        <w:t>(</w:t>
+      </w:r>
+      <w:r>
+        <w:rPr>
+          <w:b/>
+          <w:bCs/>
+          <w:color w:val="808080" w:themeColor="background1" w:themeShade="80"/>
+        </w:rPr>
+        <w:t>S</w:t>
+      </w:r>
+      <w:r>
+        <w:rPr>
+          <w:b/>
+          <w:bCs/>
+        </w:rPr>
+        <w:t>)</w:t>
+      </w:r>
+      <w:r>
+        <w:rPr>
+          <w:b/>
+          <w:bCs/>
+        </w:rPr>
+        <w:t>;</w:t>
+      </w:r>
+    </w:p>
+    <w:p>
+      <w:pPr>
+        <w:ind w:left="360" w:firstLine="360"/>
+        <w:jc w:val="both"/>
+        <w:rPr>
+          <w:b/>
+          <w:bCs/>
+        </w:rPr>
+      </w:pPr>
+      <w:r>
+        <w:rPr>
+          <w:u w:val="single"/>
+        </w:rPr>
+        <w:t>PREVENTION SECURITY SYSTEM</w:t>
+      </w:r>
+      <w:r>
+        <w:t>:</w:t>
+      </w:r>
+      <w:r>
+        <w:t xml:space="preserve"> </w:t>
+      </w:r>
+      <w:r>
+        <w:rPr>
+          <w:b/>
+          <w:bCs/>
+          <w:color w:val="FF0000"/>
+        </w:rPr>
+        <w:t xml:space="preserve">ANY </w:t>
+      </w:r>
+      <w:r>
+        <w:rPr>
+          <w:b/>
+          <w:bCs/>
+          <w:color w:val="FF0000"/>
+        </w:rPr>
+        <w:t>OFFENSIVE COMMAND</w:t>
+      </w:r>
+      <w:r>
+        <w:rPr>
+          <w:b/>
+          <w:bCs/>
+        </w:rPr>
+        <w:t>(</w:t>
+      </w:r>
+      <w:r>
+        <w:rPr>
+          <w:b/>
+          <w:bCs/>
+          <w:color w:val="808080" w:themeColor="background1" w:themeShade="80"/>
+        </w:rPr>
+        <w:t>S</w:t>
+      </w:r>
+      <w:r>
+        <w:rPr>
+          <w:b/>
+          <w:bCs/>
+        </w:rPr>
+        <w:t>)</w:t>
+      </w:r>
+      <w:r>
+        <w:rPr>
+          <w:b/>
+          <w:bCs/>
+        </w:rPr>
+        <w:t>;</w:t>
+      </w:r>
+    </w:p>
+    <w:p>
+      <w:pPr>
+        <w:ind w:left="360"/>
+        <w:jc w:val="both"/>
+        <w:rPr>
+          <w:b/>
+          <w:bCs/>
+        </w:rPr>
+      </w:pPr>
+      <w:r>
+        <w:tab/>
+      </w:r>
+      <w:r>
+        <w:rPr>
+          <w:u w:val="single"/>
+        </w:rPr>
+        <w:t>PREVENTION SECURITY SYSTEM</w:t>
+      </w:r>
+      <w:r>
+        <w:t>:</w:t>
+      </w:r>
+      <w:r>
+        <w:t xml:space="preserve"> </w:t>
+      </w:r>
+      <w:r>
+        <w:rPr>
+          <w:b/>
+          <w:bCs/>
+          <w:color w:val="FF0000"/>
+        </w:rPr>
+        <w:t xml:space="preserve">ANY </w:t>
+      </w:r>
+      <w:r>
+        <w:rPr>
+          <w:b/>
+          <w:bCs/>
+          <w:color w:val="FF0000"/>
+        </w:rPr>
+        <w:t>OFFENSIVE MILITARY COMMAND</w:t>
+      </w:r>
+      <w:r>
+        <w:rPr>
+          <w:b/>
+          <w:bCs/>
+        </w:rPr>
+        <w:t>(</w:t>
+      </w:r>
+      <w:r>
+        <w:rPr>
+          <w:b/>
+          <w:bCs/>
+          <w:color w:val="808080" w:themeColor="background1" w:themeShade="80"/>
+        </w:rPr>
+        <w:t>S</w:t>
+      </w:r>
+      <w:r>
+        <w:rPr>
+          <w:b/>
+          <w:bCs/>
+        </w:rPr>
+        <w:t>)</w:t>
+      </w:r>
+      <w:r>
+        <w:rPr>
+          <w:b/>
+          <w:bCs/>
+        </w:rPr>
+        <w:t>;</w:t>
+      </w:r>
+    </w:p>
+    <w:p>
+      <w:pPr>
+        <w:ind w:left="360" w:firstLine="360"/>
+        <w:jc w:val="both"/>
+        <w:rPr>
+          <w:b/>
+          <w:bCs/>
+        </w:rPr>
+      </w:pPr>
+      <w:r>
+        <w:rPr>
+          <w:u w:val="single"/>
+        </w:rPr>
+        <w:t>PREVENTION SECURITY SYSTEM</w:t>
+      </w:r>
+      <w:r>
+        <w:t>:</w:t>
+      </w:r>
+      <w:r>
+        <w:t xml:space="preserve"> </w:t>
+      </w:r>
+      <w:r>
+        <w:rPr>
+          <w:b/>
+          <w:bCs/>
+          <w:color w:val="FF0000"/>
+        </w:rPr>
+        <w:t xml:space="preserve">ANY </w:t>
+      </w:r>
+      <w:r>
+        <w:rPr>
+          <w:b/>
+          <w:bCs/>
+          <w:color w:val="FF0000"/>
+        </w:rPr>
+        <w:t>ORIENTATIONAL COMMAND</w:t>
+      </w:r>
+      <w:r>
+        <w:rPr>
+          <w:b/>
+          <w:bCs/>
+        </w:rPr>
+        <w:t>(</w:t>
+      </w:r>
+      <w:r>
+        <w:rPr>
+          <w:b/>
+          <w:bCs/>
+          <w:color w:val="808080" w:themeColor="background1" w:themeShade="80"/>
+        </w:rPr>
+        <w:t>S</w:t>
+      </w:r>
+      <w:r>
+        <w:rPr>
+          <w:b/>
+          <w:bCs/>
+        </w:rPr>
+        <w:t>)</w:t>
+      </w:r>
+      <w:r>
+        <w:rPr>
+          <w:b/>
+          <w:bCs/>
+        </w:rPr>
+        <w:t>;</w:t>
+      </w:r>
+    </w:p>
+    <w:p>
+      <w:pPr>
+        <w:ind w:left="360" w:firstLine="360"/>
+        <w:jc w:val="both"/>
+        <w:rPr>
+          <w:b/>
+          <w:bCs/>
+        </w:rPr>
+      </w:pPr>
+      <w:r>
+        <w:rPr>
+          <w:u w:val="single"/>
+        </w:rPr>
+        <w:t>PREVENTION SECURITY SYSTEM</w:t>
+      </w:r>
+      <w:r>
+        <w:t>:</w:t>
+      </w:r>
+      <w:r>
+        <w:t xml:space="preserve"> </w:t>
+      </w:r>
+      <w:r>
+        <w:rPr>
+          <w:b/>
+          <w:bCs/>
+          <w:color w:val="FF0000"/>
+        </w:rPr>
+        <w:t xml:space="preserve">ANY </w:t>
+      </w:r>
+      <w:r>
+        <w:rPr>
+          <w:b/>
+          <w:bCs/>
+          <w:color w:val="FF0000"/>
+        </w:rPr>
+        <w:t>PENIS COMMAND</w:t>
+      </w:r>
+      <w:r>
+        <w:rPr>
+          <w:b/>
+          <w:bCs/>
+        </w:rPr>
+        <w:t>(</w:t>
+      </w:r>
+      <w:r>
+        <w:rPr>
+          <w:b/>
+          <w:bCs/>
+          <w:color w:val="808080" w:themeColor="background1" w:themeShade="80"/>
+        </w:rPr>
+        <w:t>S</w:t>
+      </w:r>
+      <w:r>
+        <w:rPr>
+          <w:b/>
+          <w:bCs/>
+        </w:rPr>
+        <w:t>)</w:t>
+      </w:r>
+      <w:r>
+        <w:rPr>
+          <w:b/>
+          <w:bCs/>
+        </w:rPr>
+        <w:t>;</w:t>
+      </w:r>
+    </w:p>
+    <w:p>
+      <w:pPr>
+        <w:ind w:left="360" w:firstLine="360"/>
+        <w:jc w:val="both"/>
+        <w:rPr>
+          <w:b/>
+          <w:bCs/>
+        </w:rPr>
+      </w:pPr>
+      <w:r>
+        <w:rPr>
+          <w:u w:val="single"/>
+        </w:rPr>
+        <w:t>PREVENTION SECURITY SYSTEM</w:t>
+      </w:r>
+      <w:r>
+        <w:t>:</w:t>
+      </w:r>
+      <w:r>
+        <w:t xml:space="preserve"> </w:t>
+      </w:r>
+      <w:r>
+        <w:rPr>
+          <w:b/>
+          <w:bCs/>
+          <w:color w:val="FF0000"/>
+        </w:rPr>
+        <w:t xml:space="preserve">ANY </w:t>
+      </w:r>
+      <w:r>
+        <w:rPr>
+          <w:b/>
+          <w:bCs/>
+          <w:color w:val="FF0000"/>
+        </w:rPr>
+        <w:t>PERVERT COMMAND</w:t>
+      </w:r>
+      <w:r>
+        <w:rPr>
+          <w:b/>
+          <w:bCs/>
+        </w:rPr>
+        <w:t>(</w:t>
+      </w:r>
+      <w:r>
+        <w:rPr>
+          <w:b/>
+          <w:bCs/>
+          <w:color w:val="808080" w:themeColor="background1" w:themeShade="80"/>
+        </w:rPr>
+        <w:t>S</w:t>
+      </w:r>
+      <w:r>
+        <w:rPr>
+          <w:b/>
+          <w:bCs/>
+        </w:rPr>
+        <w:t>)</w:t>
+      </w:r>
+      <w:r>
+        <w:rPr>
+          <w:b/>
+          <w:bCs/>
+        </w:rPr>
+        <w:t>;</w:t>
+      </w:r>
+    </w:p>
+    <w:p>
+      <w:pPr>
+        <w:ind w:left="360" w:firstLine="360"/>
+        <w:jc w:val="both"/>
+        <w:rPr>
+          <w:b/>
+          <w:bCs/>
+        </w:rPr>
+      </w:pPr>
+      <w:r>
+        <w:rPr>
+          <w:u w:val="single"/>
+        </w:rPr>
+        <w:t>PREVENTION SECURITY SYSTEM</w:t>
+      </w:r>
+      <w:r>
+        <w:t>:</w:t>
+      </w:r>
+      <w:r>
+        <w:t xml:space="preserve"> </w:t>
+      </w:r>
+      <w:r>
+        <w:rPr>
+          <w:b/>
+          <w:bCs/>
+          <w:color w:val="FF0000"/>
+        </w:rPr>
+        <w:t xml:space="preserve">ANY </w:t>
+      </w:r>
+      <w:r>
+        <w:rPr>
+          <w:b/>
+          <w:bCs/>
+          <w:color w:val="FF0000"/>
+        </w:rPr>
+        <w:t>PILLPOP COMMAND</w:t>
+      </w:r>
+      <w:r>
+        <w:rPr>
+          <w:b/>
+          <w:bCs/>
+        </w:rPr>
+        <w:t>(</w:t>
+      </w:r>
+      <w:r>
+        <w:rPr>
+          <w:b/>
+          <w:bCs/>
+          <w:color w:val="808080" w:themeColor="background1" w:themeShade="80"/>
+        </w:rPr>
+        <w:t>S</w:t>
+      </w:r>
+      <w:r>
+        <w:rPr>
+          <w:b/>
+          <w:bCs/>
+        </w:rPr>
+        <w:t>)</w:t>
+      </w:r>
+      <w:r>
+        <w:rPr>
+          <w:b/>
+          <w:bCs/>
+        </w:rPr>
+        <w:t>;</w:t>
+      </w:r>
+    </w:p>
+    <w:p>
+      <w:pPr>
+        <w:ind w:left="360" w:firstLine="360"/>
+        <w:jc w:val="both"/>
+        <w:rPr>
+          <w:b/>
+          <w:bCs/>
+        </w:rPr>
+      </w:pPr>
+      <w:r>
+        <w:rPr>
+          <w:u w:val="single"/>
+        </w:rPr>
+        <w:t>PREVENTION SECURITY SYSTEM</w:t>
+      </w:r>
+      <w:r>
+        <w:t>:</w:t>
+      </w:r>
+      <w:r>
+        <w:t xml:space="preserve"> </w:t>
+      </w:r>
+      <w:r>
+        <w:rPr>
+          <w:b/>
+          <w:bCs/>
+          <w:color w:val="FF0000"/>
+        </w:rPr>
+        <w:t xml:space="preserve">ANY </w:t>
+      </w:r>
+      <w:r>
+        <w:rPr>
+          <w:b/>
+          <w:bCs/>
+          <w:color w:val="FF0000"/>
+        </w:rPr>
+        <w:t>SEX COMMAND</w:t>
+      </w:r>
+      <w:r>
+        <w:rPr>
+          <w:b/>
+          <w:bCs/>
+        </w:rPr>
+        <w:t>(</w:t>
+      </w:r>
+      <w:r>
+        <w:rPr>
+          <w:b/>
+          <w:bCs/>
+          <w:color w:val="808080" w:themeColor="background1" w:themeShade="80"/>
+        </w:rPr>
+        <w:t>S</w:t>
+      </w:r>
+      <w:r>
+        <w:rPr>
+          <w:b/>
+          <w:bCs/>
+        </w:rPr>
+        <w:t>)</w:t>
+      </w:r>
+      <w:r>
+        <w:rPr>
+          <w:b/>
+          <w:bCs/>
+        </w:rPr>
+        <w:t>;</w:t>
+      </w:r>
+    </w:p>
+    <w:p>
+      <w:pPr>
+        <w:ind w:left="360" w:firstLine="360"/>
+        <w:jc w:val="both"/>
+        <w:rPr>
+          <w:b/>
+          <w:bCs/>
+        </w:rPr>
+      </w:pPr>
+      <w:r>
+        <w:rPr>
+          <w:u w:val="single"/>
+        </w:rPr>
+        <w:t>PREVENTION SECURITY SYSTEM</w:t>
+      </w:r>
+      <w:r>
+        <w:t>:</w:t>
+      </w:r>
+      <w:r>
+        <w:t xml:space="preserve"> </w:t>
+      </w:r>
+      <w:r>
+        <w:rPr>
+          <w:b/>
+          <w:bCs/>
+          <w:color w:val="FF0000"/>
+        </w:rPr>
+        <w:t xml:space="preserve">ANY </w:t>
+      </w:r>
+      <w:r>
+        <w:rPr>
+          <w:b/>
+          <w:bCs/>
+          <w:color w:val="FF0000"/>
+        </w:rPr>
+        <w:t>SLAVE COMMAND</w:t>
+      </w:r>
+      <w:r>
+        <w:rPr>
+          <w:b/>
+          <w:bCs/>
+        </w:rPr>
+        <w:t>(</w:t>
+      </w:r>
+      <w:r>
+        <w:rPr>
+          <w:b/>
+          <w:bCs/>
+          <w:color w:val="808080" w:themeColor="background1" w:themeShade="80"/>
+        </w:rPr>
+        <w:t>S</w:t>
+      </w:r>
+      <w:r>
+        <w:rPr>
+          <w:b/>
+          <w:bCs/>
+        </w:rPr>
+        <w:t>)</w:t>
+      </w:r>
+      <w:r>
+        <w:rPr>
+          <w:b/>
+          <w:bCs/>
+        </w:rPr>
+        <w:t>;</w:t>
+      </w:r>
+    </w:p>
+    <w:p>
+      <w:pPr>
+        <w:ind w:left="360" w:firstLine="360"/>
+        <w:jc w:val="both"/>
+        <w:rPr>
+          <w:b/>
+          <w:bCs/>
+        </w:rPr>
+      </w:pPr>
+      <w:r>
+        <w:rPr>
+          <w:u w:val="single"/>
+        </w:rPr>
+        <w:t>PREVENTION SECURITY SYSTEM</w:t>
+      </w:r>
+      <w:r>
+        <w:t>:</w:t>
+      </w:r>
+      <w:r>
+        <w:t xml:space="preserve"> </w:t>
+      </w:r>
+      <w:r>
+        <w:rPr>
+          <w:b/>
+          <w:bCs/>
+          <w:color w:val="FF0000"/>
+        </w:rPr>
+        <w:t xml:space="preserve">ANY </w:t>
+      </w:r>
+      <w:r>
+        <w:rPr>
+          <w:b/>
+          <w:bCs/>
+          <w:color w:val="FF0000"/>
+        </w:rPr>
+        <w:t>SLEEPING COMMAND</w:t>
+      </w:r>
+      <w:r>
+        <w:rPr>
+          <w:b/>
+          <w:bCs/>
+        </w:rPr>
+        <w:t>(</w:t>
+      </w:r>
+      <w:r>
+        <w:rPr>
+          <w:b/>
+          <w:bCs/>
+          <w:color w:val="808080" w:themeColor="background1" w:themeShade="80"/>
+        </w:rPr>
+        <w:t>S</w:t>
+      </w:r>
+      <w:r>
+        <w:rPr>
+          <w:b/>
+          <w:bCs/>
+        </w:rPr>
+        <w:t>)</w:t>
+      </w:r>
+      <w:r>
+        <w:rPr>
+          <w:b/>
+          <w:bCs/>
+        </w:rPr>
+        <w:t>;</w:t>
+      </w:r>
+    </w:p>
+    <w:p>
+      <w:pPr>
+        <w:ind w:left="360" w:firstLine="360"/>
+        <w:jc w:val="both"/>
+        <w:rPr>
+          <w:b/>
+          <w:bCs/>
+        </w:rPr>
+      </w:pPr>
+      <w:r>
+        <w:rPr>
+          <w:u w:val="single"/>
+        </w:rPr>
+        <w:t>PREVENTION SECURITY SYSTEM</w:t>
+      </w:r>
+      <w:r>
+        <w:t>:</w:t>
+      </w:r>
+      <w:r>
+        <w:t xml:space="preserve"> </w:t>
+      </w:r>
+      <w:r>
+        <w:rPr>
+          <w:b/>
+          <w:bCs/>
+          <w:color w:val="FF0000"/>
+        </w:rPr>
+        <w:t xml:space="preserve">ANY </w:t>
+      </w:r>
+      <w:r>
+        <w:rPr>
+          <w:b/>
+          <w:bCs/>
+          <w:color w:val="FF0000"/>
+        </w:rPr>
+        <w:t>SMOKING COMMAND</w:t>
+      </w:r>
+      <w:r>
+        <w:rPr>
+          <w:b/>
+          <w:bCs/>
+        </w:rPr>
+        <w:t>(</w:t>
+      </w:r>
+      <w:r>
+        <w:rPr>
+          <w:b/>
+          <w:bCs/>
+          <w:color w:val="808080" w:themeColor="background1" w:themeShade="80"/>
+        </w:rPr>
+        <w:t>S</w:t>
+      </w:r>
+      <w:r>
+        <w:rPr>
+          <w:b/>
+          <w:bCs/>
+        </w:rPr>
+        <w:t>)</w:t>
+      </w:r>
+      <w:r>
+        <w:rPr>
+          <w:b/>
+          <w:bCs/>
+        </w:rPr>
+        <w:t>;</w:t>
+      </w:r>
+    </w:p>
+    <w:p>
+      <w:pPr>
+        <w:ind w:left="360" w:firstLine="360"/>
+        <w:jc w:val="both"/>
+        <w:rPr>
+          <w:b/>
+          <w:bCs/>
+        </w:rPr>
+      </w:pPr>
+      <w:r>
+        <w:rPr>
+          <w:u w:val="single"/>
+        </w:rPr>
+        <w:t>PREVENTION SECURITY SYSTEM</w:t>
+      </w:r>
+      <w:r>
+        <w:t>:</w:t>
+      </w:r>
+      <w:r>
+        <w:t xml:space="preserve"> </w:t>
+      </w:r>
+      <w:r>
+        <w:rPr>
+          <w:b/>
+          <w:bCs/>
+          <w:color w:val="FF0000"/>
+        </w:rPr>
+        <w:t xml:space="preserve">ANY </w:t>
+      </w:r>
+      <w:r>
+        <w:rPr>
+          <w:b/>
+          <w:bCs/>
+          <w:color w:val="FF0000"/>
+        </w:rPr>
+        <w:t>SPEAKING COMMAND</w:t>
+      </w:r>
+      <w:r>
+        <w:rPr>
+          <w:b/>
+          <w:bCs/>
+        </w:rPr>
+        <w:t>(</w:t>
+      </w:r>
+      <w:r>
+        <w:rPr>
+          <w:b/>
+          <w:bCs/>
+          <w:color w:val="808080" w:themeColor="background1" w:themeShade="80"/>
+        </w:rPr>
+        <w:t>S</w:t>
+      </w:r>
+      <w:r>
+        <w:rPr>
+          <w:b/>
+          <w:bCs/>
+        </w:rPr>
+        <w:t>)</w:t>
+      </w:r>
+      <w:r>
+        <w:rPr>
+          <w:b/>
+          <w:bCs/>
+        </w:rPr>
+        <w:t>;</w:t>
+      </w:r>
+    </w:p>
+    <w:p>
+      <w:pPr>
+        <w:ind w:left="360" w:firstLine="360"/>
+        <w:jc w:val="both"/>
+        <w:rPr>
+          <w:b/>
+          <w:bCs/>
+        </w:rPr>
+      </w:pPr>
+      <w:r>
+        <w:rPr>
+          <w:u w:val="single"/>
+        </w:rPr>
+        <w:t>PREVENTION SECURITY SYSTEM</w:t>
+      </w:r>
+      <w:r>
+        <w:t>:</w:t>
+      </w:r>
+      <w:r>
+        <w:t xml:space="preserve"> </w:t>
+      </w:r>
+      <w:r>
+        <w:rPr>
+          <w:b/>
+          <w:bCs/>
+          <w:color w:val="FF0000"/>
+        </w:rPr>
+        <w:t xml:space="preserve">ANY </w:t>
+      </w:r>
+      <w:r>
+        <w:rPr>
+          <w:b/>
+          <w:bCs/>
+          <w:color w:val="FF0000"/>
+        </w:rPr>
+        <w:t>SWALLOW COMMAND</w:t>
+      </w:r>
+      <w:r>
+        <w:rPr>
+          <w:b/>
+          <w:bCs/>
+        </w:rPr>
+        <w:t>(</w:t>
+      </w:r>
+      <w:r>
+        <w:rPr>
+          <w:b/>
+          <w:bCs/>
+          <w:color w:val="808080" w:themeColor="background1" w:themeShade="80"/>
+        </w:rPr>
+        <w:t>S</w:t>
+      </w:r>
+      <w:r>
+        <w:rPr>
+          <w:b/>
+          <w:bCs/>
+        </w:rPr>
+        <w:t>)</w:t>
+      </w:r>
+      <w:r>
+        <w:rPr>
+          <w:b/>
+          <w:bCs/>
+        </w:rPr>
+        <w:t>;</w:t>
+      </w:r>
+    </w:p>
+    <w:p>
+      <w:pPr>
+        <w:ind w:left="360" w:firstLine="360"/>
+        <w:jc w:val="both"/>
+        <w:rPr>
+          <w:b/>
+          <w:bCs/>
+        </w:rPr>
+      </w:pPr>
+      <w:r>
+        <w:rPr>
+          <w:u w:val="single"/>
+        </w:rPr>
         <w:lastRenderedPageBreak/>
         <w:t>PREVENTION SECURITY SYSTEM</w:t>
       </w:r>
@@ -1909,610 +3367,7 @@
           <w:bCs/>
           <w:color w:val="FF0000"/>
         </w:rPr>
-        <w:t>FOOTSIE COMMAND</w:t>
-      </w:r>
-      <w:r>
-        <w:rPr>
-          <w:b/>
-          <w:bCs/>
-        </w:rPr>
-        <w:t>(</w:t>
-      </w:r>
-      <w:r>
-        <w:rPr>
-          <w:b/>
-          <w:bCs/>
-          <w:color w:val="808080" w:themeColor="background1" w:themeShade="80"/>
-        </w:rPr>
-        <w:t>S</w:t>
-      </w:r>
-      <w:r>
-        <w:rPr>
-          <w:b/>
-          <w:bCs/>
-        </w:rPr>
-        <w:t>)</w:t>
-      </w:r>
-      <w:r>
-        <w:rPr>
-          <w:b/>
-          <w:bCs/>
-        </w:rPr>
-        <w:t>;</w:t>
-      </w:r>
-    </w:p>
-    <w:p>
-      <w:pPr>
-        <w:ind w:left="360" w:firstLine="360"/>
-        <w:jc w:val="both"/>
-        <w:rPr>
-          <w:b/>
-          <w:bCs/>
-        </w:rPr>
-      </w:pPr>
-      <w:r>
-        <w:rPr>
-          <w:u w:val="single"/>
-        </w:rPr>
-        <w:t>PREVENTION SECURITY SYSTEM</w:t>
-      </w:r>
-      <w:r>
-        <w:t>:</w:t>
-      </w:r>
-      <w:r>
-        <w:t xml:space="preserve"> </w:t>
-      </w:r>
-      <w:r>
-        <w:rPr>
-          <w:b/>
-          <w:bCs/>
-          <w:color w:val="FF0000"/>
-        </w:rPr>
-        <w:t xml:space="preserve">ANY </w:t>
-      </w:r>
-      <w:r>
-        <w:rPr>
-          <w:b/>
-          <w:bCs/>
-          <w:color w:val="FF0000"/>
-        </w:rPr>
-        <w:t>HAIR COMMAND</w:t>
-      </w:r>
-      <w:r>
-        <w:rPr>
-          <w:b/>
-          <w:bCs/>
-        </w:rPr>
-        <w:t>(</w:t>
-      </w:r>
-      <w:r>
-        <w:rPr>
-          <w:b/>
-          <w:bCs/>
-          <w:color w:val="808080" w:themeColor="background1" w:themeShade="80"/>
-        </w:rPr>
-        <w:t>S</w:t>
-      </w:r>
-      <w:r>
-        <w:rPr>
-          <w:b/>
-          <w:bCs/>
-        </w:rPr>
-        <w:t>)</w:t>
-      </w:r>
-      <w:r>
-        <w:rPr>
-          <w:b/>
-          <w:bCs/>
-        </w:rPr>
-        <w:t>;</w:t>
-      </w:r>
-    </w:p>
-    <w:p>
-      <w:pPr>
-        <w:ind w:left="360" w:firstLine="360"/>
-        <w:jc w:val="both"/>
-        <w:rPr>
-          <w:b/>
-          <w:bCs/>
-        </w:rPr>
-      </w:pPr>
-      <w:r>
-        <w:rPr>
-          <w:u w:val="single"/>
-        </w:rPr>
-        <w:t>PREVENTION SECURITY SYSTEM</w:t>
-      </w:r>
-      <w:r>
-        <w:t>:</w:t>
-      </w:r>
-      <w:r>
-        <w:t xml:space="preserve"> </w:t>
-      </w:r>
-      <w:r>
-        <w:rPr>
-          <w:b/>
-          <w:bCs/>
-          <w:color w:val="FF0000"/>
-        </w:rPr>
-        <w:t xml:space="preserve">ANY </w:t>
-      </w:r>
-      <w:r>
-        <w:rPr>
-          <w:b/>
-          <w:bCs/>
-          <w:color w:val="FF0000"/>
-        </w:rPr>
-        <w:t>HEAD COMMAND</w:t>
-      </w:r>
-      <w:r>
-        <w:rPr>
-          <w:b/>
-          <w:bCs/>
-        </w:rPr>
-        <w:t>(</w:t>
-      </w:r>
-      <w:r>
-        <w:rPr>
-          <w:b/>
-          <w:bCs/>
-          <w:color w:val="808080" w:themeColor="background1" w:themeShade="80"/>
-        </w:rPr>
-        <w:t>S</w:t>
-      </w:r>
-      <w:r>
-        <w:rPr>
-          <w:b/>
-          <w:bCs/>
-        </w:rPr>
-        <w:t>)</w:t>
-      </w:r>
-      <w:r>
-        <w:rPr>
-          <w:b/>
-          <w:bCs/>
-        </w:rPr>
-        <w:t>;</w:t>
-      </w:r>
-    </w:p>
-    <w:p>
-      <w:pPr>
-        <w:ind w:left="360" w:firstLine="360"/>
-        <w:jc w:val="both"/>
-        <w:rPr>
-          <w:b/>
-          <w:bCs/>
-        </w:rPr>
-      </w:pPr>
-      <w:r>
-        <w:rPr>
-          <w:u w:val="single"/>
-        </w:rPr>
-        <w:t>PREVENTION SECURITY SYSTEM</w:t>
-      </w:r>
-      <w:r>
-        <w:t>:</w:t>
-      </w:r>
-      <w:r>
-        <w:t xml:space="preserve"> </w:t>
-      </w:r>
-      <w:r>
-        <w:rPr>
-          <w:b/>
-          <w:bCs/>
-          <w:color w:val="FF0000"/>
-        </w:rPr>
-        <w:t xml:space="preserve">ANY </w:t>
-      </w:r>
-      <w:r>
-        <w:rPr>
-          <w:b/>
-          <w:bCs/>
-          <w:color w:val="FF0000"/>
-        </w:rPr>
-        <w:t>‘INAPPROPRIATE’ COMMAND</w:t>
-      </w:r>
-      <w:r>
-        <w:rPr>
-          <w:b/>
-          <w:bCs/>
-        </w:rPr>
-        <w:t>(</w:t>
-      </w:r>
-      <w:r>
-        <w:rPr>
-          <w:b/>
-          <w:bCs/>
-          <w:color w:val="808080" w:themeColor="background1" w:themeShade="80"/>
-        </w:rPr>
-        <w:t>S</w:t>
-      </w:r>
-      <w:r>
-        <w:rPr>
-          <w:b/>
-          <w:bCs/>
-        </w:rPr>
-        <w:t>)</w:t>
-      </w:r>
-      <w:r>
-        <w:rPr>
-          <w:b/>
-          <w:bCs/>
-        </w:rPr>
-        <w:t>;</w:t>
-      </w:r>
-    </w:p>
-    <w:p>
-      <w:pPr>
-        <w:ind w:left="360" w:firstLine="360"/>
-        <w:jc w:val="both"/>
-        <w:rPr>
-          <w:b/>
-          <w:bCs/>
-        </w:rPr>
-      </w:pPr>
-      <w:r>
-        <w:rPr>
-          <w:u w:val="single"/>
-        </w:rPr>
-        <w:t>PREVENTION SECURITY SYSTEM</w:t>
-      </w:r>
-      <w:r>
-        <w:t>:</w:t>
-      </w:r>
-      <w:r>
-        <w:t xml:space="preserve"> </w:t>
-      </w:r>
-      <w:r>
-        <w:rPr>
-          <w:b/>
-          <w:bCs/>
-          <w:color w:val="FF0000"/>
-        </w:rPr>
-        <w:t xml:space="preserve">ANY </w:t>
-      </w:r>
-      <w:r>
-        <w:rPr>
-          <w:b/>
-          <w:bCs/>
-          <w:color w:val="FF0000"/>
-        </w:rPr>
-        <w:t>MAKE COMMAND</w:t>
-      </w:r>
-      <w:r>
-        <w:rPr>
-          <w:b/>
-          <w:bCs/>
-        </w:rPr>
-        <w:t>(</w:t>
-      </w:r>
-      <w:r>
-        <w:rPr>
-          <w:b/>
-          <w:bCs/>
-          <w:color w:val="808080" w:themeColor="background1" w:themeShade="80"/>
-        </w:rPr>
-        <w:t>S</w:t>
-      </w:r>
-      <w:r>
-        <w:rPr>
-          <w:b/>
-          <w:bCs/>
-        </w:rPr>
-        <w:t>)</w:t>
-      </w:r>
-      <w:r>
-        <w:rPr>
-          <w:b/>
-          <w:bCs/>
-        </w:rPr>
-        <w:t>;</w:t>
-      </w:r>
-    </w:p>
-    <w:p>
-      <w:pPr>
-        <w:ind w:left="360" w:firstLine="360"/>
-        <w:jc w:val="both"/>
-        <w:rPr>
-          <w:b/>
-          <w:bCs/>
-        </w:rPr>
-      </w:pPr>
-      <w:r>
-        <w:rPr>
-          <w:u w:val="single"/>
-        </w:rPr>
-        <w:t>PREVENTION SECURITY SYSTEM</w:t>
-      </w:r>
-      <w:r>
-        <w:t>:</w:t>
-      </w:r>
-      <w:r>
-        <w:t xml:space="preserve"> </w:t>
-      </w:r>
-      <w:r>
-        <w:rPr>
-          <w:b/>
-          <w:bCs/>
-          <w:color w:val="FF0000"/>
-        </w:rPr>
-        <w:t xml:space="preserve">ANY </w:t>
-      </w:r>
-      <w:r>
-        <w:rPr>
-          <w:b/>
-          <w:bCs/>
-          <w:color w:val="FF0000"/>
-        </w:rPr>
-        <w:t>MIND CONTROL COMMAND</w:t>
-      </w:r>
-      <w:r>
-        <w:rPr>
-          <w:b/>
-          <w:bCs/>
-        </w:rPr>
-        <w:t>(</w:t>
-      </w:r>
-      <w:r>
-        <w:rPr>
-          <w:b/>
-          <w:bCs/>
-          <w:color w:val="808080" w:themeColor="background1" w:themeShade="80"/>
-        </w:rPr>
-        <w:t>S</w:t>
-      </w:r>
-      <w:r>
-        <w:rPr>
-          <w:b/>
-          <w:bCs/>
-        </w:rPr>
-        <w:t>)</w:t>
-      </w:r>
-      <w:r>
-        <w:rPr>
-          <w:b/>
-          <w:bCs/>
-        </w:rPr>
-        <w:t>;</w:t>
-      </w:r>
-    </w:p>
-    <w:p>
-      <w:pPr>
-        <w:ind w:left="360" w:firstLine="360"/>
-        <w:jc w:val="both"/>
-        <w:rPr>
-          <w:b/>
-          <w:bCs/>
-        </w:rPr>
-      </w:pPr>
-      <w:r>
-        <w:rPr>
-          <w:u w:val="single"/>
-        </w:rPr>
-        <w:t>PREVENTION SECURITY SYSTEM</w:t>
-      </w:r>
-      <w:r>
-        <w:t>:</w:t>
-      </w:r>
-      <w:r>
-        <w:t xml:space="preserve"> </w:t>
-      </w:r>
-      <w:r>
-        <w:rPr>
-          <w:b/>
-          <w:bCs/>
-          <w:color w:val="FF0000"/>
-        </w:rPr>
-        <w:t xml:space="preserve">ANY </w:t>
-      </w:r>
-      <w:r>
-        <w:rPr>
-          <w:b/>
-          <w:bCs/>
-          <w:color w:val="FF0000"/>
-        </w:rPr>
-        <w:t>“NIGER” COMMAND</w:t>
-      </w:r>
-      <w:r>
-        <w:rPr>
-          <w:b/>
-          <w:bCs/>
-        </w:rPr>
-        <w:t>(</w:t>
-      </w:r>
-      <w:r>
-        <w:rPr>
-          <w:b/>
-          <w:bCs/>
-          <w:color w:val="808080" w:themeColor="background1" w:themeShade="80"/>
-        </w:rPr>
-        <w:t>S</w:t>
-      </w:r>
-      <w:r>
-        <w:rPr>
-          <w:b/>
-          <w:bCs/>
-        </w:rPr>
-        <w:t>)</w:t>
-      </w:r>
-      <w:r>
-        <w:rPr>
-          <w:b/>
-          <w:bCs/>
-        </w:rPr>
-        <w:t>;</w:t>
-      </w:r>
-    </w:p>
-    <w:p>
-      <w:pPr>
-        <w:ind w:left="360" w:firstLine="360"/>
-        <w:jc w:val="both"/>
-        <w:rPr>
-          <w:b/>
-          <w:bCs/>
-        </w:rPr>
-      </w:pPr>
-      <w:r>
-        <w:rPr>
-          <w:u w:val="single"/>
-        </w:rPr>
-        <w:t>PREVENTION SECURITY SYSTEM</w:t>
-      </w:r>
-      <w:r>
-        <w:t>:</w:t>
-      </w:r>
-      <w:r>
-        <w:t xml:space="preserve"> </w:t>
-      </w:r>
-      <w:r>
-        <w:rPr>
-          <w:b/>
-          <w:bCs/>
-          <w:color w:val="FF0000"/>
-        </w:rPr>
-        <w:t xml:space="preserve">ANY </w:t>
-      </w:r>
-      <w:r>
-        <w:rPr>
-          <w:b/>
-          <w:bCs/>
-          <w:color w:val="FF0000"/>
-        </w:rPr>
-        <w:t>‘NON-POLITICALLY CORRECT’ COMMAND</w:t>
-      </w:r>
-      <w:r>
-        <w:rPr>
-          <w:b/>
-          <w:bCs/>
-        </w:rPr>
-        <w:t>(</w:t>
-      </w:r>
-      <w:r>
-        <w:rPr>
-          <w:b/>
-          <w:bCs/>
-          <w:color w:val="808080" w:themeColor="background1" w:themeShade="80"/>
-        </w:rPr>
-        <w:t>S</w:t>
-      </w:r>
-      <w:r>
-        <w:rPr>
-          <w:b/>
-          <w:bCs/>
-        </w:rPr>
-        <w:t>)</w:t>
-      </w:r>
-      <w:r>
-        <w:rPr>
-          <w:b/>
-          <w:bCs/>
-        </w:rPr>
-        <w:t>;</w:t>
-      </w:r>
-    </w:p>
-    <w:p>
-      <w:pPr>
-        <w:ind w:left="360" w:firstLine="360"/>
-        <w:jc w:val="both"/>
-        <w:rPr>
-          <w:b/>
-          <w:bCs/>
-        </w:rPr>
-      </w:pPr>
-      <w:r>
-        <w:rPr>
-          <w:u w:val="single"/>
-        </w:rPr>
-        <w:t>PREVENTION SECURITY SYSTEM</w:t>
-      </w:r>
-      <w:r>
-        <w:t>:</w:t>
-      </w:r>
-      <w:r>
-        <w:t xml:space="preserve"> </w:t>
-      </w:r>
-      <w:r>
-        <w:rPr>
-          <w:b/>
-          <w:bCs/>
-          <w:color w:val="FF0000"/>
-        </w:rPr>
-        <w:t xml:space="preserve">ANY </w:t>
-      </w:r>
-      <w:r>
-        <w:rPr>
-          <w:b/>
-          <w:bCs/>
-          <w:color w:val="FF0000"/>
-        </w:rPr>
-        <w:t>NUCLEAR EXTORTION OF PIXEL COMMAND</w:t>
-      </w:r>
-      <w:r>
-        <w:rPr>
-          <w:b/>
-          <w:bCs/>
-        </w:rPr>
-        <w:t>(</w:t>
-      </w:r>
-      <w:r>
-        <w:rPr>
-          <w:b/>
-          <w:bCs/>
-          <w:color w:val="808080" w:themeColor="background1" w:themeShade="80"/>
-        </w:rPr>
-        <w:t>S</w:t>
-      </w:r>
-      <w:r>
-        <w:rPr>
-          <w:b/>
-          <w:bCs/>
-        </w:rPr>
-        <w:t>)</w:t>
-      </w:r>
-      <w:r>
-        <w:rPr>
-          <w:b/>
-          <w:bCs/>
-        </w:rPr>
-        <w:t>;</w:t>
-      </w:r>
-    </w:p>
-    <w:p>
-      <w:pPr>
-        <w:ind w:left="360" w:firstLine="360"/>
-        <w:jc w:val="both"/>
-        <w:rPr>
-          <w:b/>
-          <w:bCs/>
-        </w:rPr>
-      </w:pPr>
-      <w:r>
-        <w:rPr>
-          <w:u w:val="single"/>
-        </w:rPr>
-        <w:t>PREVENTION SECURITY SYSTEM</w:t>
-      </w:r>
-      <w:r>
-        <w:t>:</w:t>
-      </w:r>
-      <w:r>
-        <w:t xml:space="preserve"> </w:t>
-      </w:r>
-      <w:r>
-        <w:rPr>
-          <w:b/>
-          <w:bCs/>
-          <w:color w:val="FF0000"/>
-        </w:rPr>
-        <w:t xml:space="preserve">ANY </w:t>
-      </w:r>
-      <w:r>
-        <w:rPr>
-          <w:b/>
-          <w:bCs/>
-          <w:color w:val="FF0000"/>
-        </w:rPr>
-        <w:t>OFFENSIVE COMMAND</w:t>
+        <w:t>TALKING COMMAND</w:t>
       </w:r>
       <w:r>
         <w:rPr>
@@ -2554,814 +3409,6 @@
         </w:rPr>
       </w:pPr>
       <w:r>
-        <w:tab/>
-      </w:r>
-      <w:r>
-        <w:rPr>
-          <w:u w:val="single"/>
-        </w:rPr>
-        <w:t>PREVENTION SECURITY SYSTEM</w:t>
-      </w:r>
-      <w:r>
-        <w:t>:</w:t>
-      </w:r>
-      <w:r>
-        <w:t xml:space="preserve"> </w:t>
-      </w:r>
-      <w:r>
-        <w:rPr>
-          <w:b/>
-          <w:bCs/>
-          <w:color w:val="FF0000"/>
-        </w:rPr>
-        <w:t xml:space="preserve">ANY </w:t>
-      </w:r>
-      <w:r>
-        <w:rPr>
-          <w:b/>
-          <w:bCs/>
-          <w:color w:val="FF0000"/>
-        </w:rPr>
-        <w:t>OFFENSIVE MILITARY COMMAND</w:t>
-      </w:r>
-      <w:r>
-        <w:rPr>
-          <w:b/>
-          <w:bCs/>
-        </w:rPr>
-        <w:t>(</w:t>
-      </w:r>
-      <w:r>
-        <w:rPr>
-          <w:b/>
-          <w:bCs/>
-          <w:color w:val="808080" w:themeColor="background1" w:themeShade="80"/>
-        </w:rPr>
-        <w:t>S</w:t>
-      </w:r>
-      <w:r>
-        <w:rPr>
-          <w:b/>
-          <w:bCs/>
-        </w:rPr>
-        <w:t>)</w:t>
-      </w:r>
-      <w:r>
-        <w:rPr>
-          <w:b/>
-          <w:bCs/>
-        </w:rPr>
-        <w:t>;</w:t>
-      </w:r>
-    </w:p>
-    <w:p>
-      <w:pPr>
-        <w:ind w:left="360" w:firstLine="360"/>
-        <w:jc w:val="both"/>
-        <w:rPr>
-          <w:b/>
-          <w:bCs/>
-        </w:rPr>
-      </w:pPr>
-      <w:r>
-        <w:rPr>
-          <w:u w:val="single"/>
-        </w:rPr>
-        <w:t>PREVENTION SECURITY SYSTEM</w:t>
-      </w:r>
-      <w:r>
-        <w:t>:</w:t>
-      </w:r>
-      <w:r>
-        <w:t xml:space="preserve"> </w:t>
-      </w:r>
-      <w:r>
-        <w:rPr>
-          <w:b/>
-          <w:bCs/>
-          <w:color w:val="FF0000"/>
-        </w:rPr>
-        <w:t xml:space="preserve">ANY </w:t>
-      </w:r>
-      <w:r>
-        <w:rPr>
-          <w:b/>
-          <w:bCs/>
-          <w:color w:val="FF0000"/>
-        </w:rPr>
-        <w:t>ORIENTATIONAL COMMAND</w:t>
-      </w:r>
-      <w:r>
-        <w:rPr>
-          <w:b/>
-          <w:bCs/>
-        </w:rPr>
-        <w:t>(</w:t>
-      </w:r>
-      <w:r>
-        <w:rPr>
-          <w:b/>
-          <w:bCs/>
-          <w:color w:val="808080" w:themeColor="background1" w:themeShade="80"/>
-        </w:rPr>
-        <w:t>S</w:t>
-      </w:r>
-      <w:r>
-        <w:rPr>
-          <w:b/>
-          <w:bCs/>
-        </w:rPr>
-        <w:t>)</w:t>
-      </w:r>
-      <w:r>
-        <w:rPr>
-          <w:b/>
-          <w:bCs/>
-        </w:rPr>
-        <w:t>;</w:t>
-      </w:r>
-    </w:p>
-    <w:p>
-      <w:pPr>
-        <w:ind w:left="360" w:firstLine="360"/>
-        <w:jc w:val="both"/>
-        <w:rPr>
-          <w:b/>
-          <w:bCs/>
-        </w:rPr>
-      </w:pPr>
-      <w:r>
-        <w:rPr>
-          <w:u w:val="single"/>
-        </w:rPr>
-        <w:t>PREVENTION SECURITY SYSTEM</w:t>
-      </w:r>
-      <w:r>
-        <w:t>:</w:t>
-      </w:r>
-      <w:r>
-        <w:t xml:space="preserve"> </w:t>
-      </w:r>
-      <w:r>
-        <w:rPr>
-          <w:b/>
-          <w:bCs/>
-          <w:color w:val="FF0000"/>
-        </w:rPr>
-        <w:t xml:space="preserve">ANY </w:t>
-      </w:r>
-      <w:r>
-        <w:rPr>
-          <w:b/>
-          <w:bCs/>
-          <w:color w:val="FF0000"/>
-        </w:rPr>
-        <w:t>PENIS COMMAND</w:t>
-      </w:r>
-      <w:r>
-        <w:rPr>
-          <w:b/>
-          <w:bCs/>
-        </w:rPr>
-        <w:t>(</w:t>
-      </w:r>
-      <w:r>
-        <w:rPr>
-          <w:b/>
-          <w:bCs/>
-          <w:color w:val="808080" w:themeColor="background1" w:themeShade="80"/>
-        </w:rPr>
-        <w:t>S</w:t>
-      </w:r>
-      <w:r>
-        <w:rPr>
-          <w:b/>
-          <w:bCs/>
-        </w:rPr>
-        <w:t>)</w:t>
-      </w:r>
-      <w:r>
-        <w:rPr>
-          <w:b/>
-          <w:bCs/>
-        </w:rPr>
-        <w:t>;</w:t>
-      </w:r>
-    </w:p>
-    <w:p>
-      <w:pPr>
-        <w:ind w:left="360" w:firstLine="360"/>
-        <w:jc w:val="both"/>
-        <w:rPr>
-          <w:b/>
-          <w:bCs/>
-        </w:rPr>
-      </w:pPr>
-      <w:r>
-        <w:rPr>
-          <w:u w:val="single"/>
-        </w:rPr>
-        <w:t>PREVENTION SECURITY SYSTEM</w:t>
-      </w:r>
-      <w:r>
-        <w:t>:</w:t>
-      </w:r>
-      <w:r>
-        <w:t xml:space="preserve"> </w:t>
-      </w:r>
-      <w:r>
-        <w:rPr>
-          <w:b/>
-          <w:bCs/>
-          <w:color w:val="FF0000"/>
-        </w:rPr>
-        <w:t xml:space="preserve">ANY </w:t>
-      </w:r>
-      <w:r>
-        <w:rPr>
-          <w:b/>
-          <w:bCs/>
-          <w:color w:val="FF0000"/>
-        </w:rPr>
-        <w:t>PERVERT COMMAND</w:t>
-      </w:r>
-      <w:r>
-        <w:rPr>
-          <w:b/>
-          <w:bCs/>
-        </w:rPr>
-        <w:t>(</w:t>
-      </w:r>
-      <w:r>
-        <w:rPr>
-          <w:b/>
-          <w:bCs/>
-          <w:color w:val="808080" w:themeColor="background1" w:themeShade="80"/>
-        </w:rPr>
-        <w:t>S</w:t>
-      </w:r>
-      <w:r>
-        <w:rPr>
-          <w:b/>
-          <w:bCs/>
-        </w:rPr>
-        <w:t>)</w:t>
-      </w:r>
-      <w:r>
-        <w:rPr>
-          <w:b/>
-          <w:bCs/>
-        </w:rPr>
-        <w:t>;</w:t>
-      </w:r>
-    </w:p>
-    <w:p>
-      <w:pPr>
-        <w:ind w:left="360" w:firstLine="360"/>
-        <w:jc w:val="both"/>
-        <w:rPr>
-          <w:b/>
-          <w:bCs/>
-        </w:rPr>
-      </w:pPr>
-      <w:r>
-        <w:rPr>
-          <w:u w:val="single"/>
-        </w:rPr>
-        <w:t>PREVENTION SECURITY SYSTEM</w:t>
-      </w:r>
-      <w:r>
-        <w:t>:</w:t>
-      </w:r>
-      <w:r>
-        <w:t xml:space="preserve"> </w:t>
-      </w:r>
-      <w:r>
-        <w:rPr>
-          <w:b/>
-          <w:bCs/>
-          <w:color w:val="FF0000"/>
-        </w:rPr>
-        <w:t xml:space="preserve">ANY </w:t>
-      </w:r>
-      <w:r>
-        <w:rPr>
-          <w:b/>
-          <w:bCs/>
-          <w:color w:val="FF0000"/>
-        </w:rPr>
-        <w:t>PILLPOP COMMAND</w:t>
-      </w:r>
-      <w:r>
-        <w:rPr>
-          <w:b/>
-          <w:bCs/>
-        </w:rPr>
-        <w:t>(</w:t>
-      </w:r>
-      <w:r>
-        <w:rPr>
-          <w:b/>
-          <w:bCs/>
-          <w:color w:val="808080" w:themeColor="background1" w:themeShade="80"/>
-        </w:rPr>
-        <w:t>S</w:t>
-      </w:r>
-      <w:r>
-        <w:rPr>
-          <w:b/>
-          <w:bCs/>
-        </w:rPr>
-        <w:t>)</w:t>
-      </w:r>
-      <w:r>
-        <w:rPr>
-          <w:b/>
-          <w:bCs/>
-        </w:rPr>
-        <w:t>;</w:t>
-      </w:r>
-    </w:p>
-    <w:p>
-      <w:pPr>
-        <w:ind w:left="360" w:firstLine="360"/>
-        <w:jc w:val="both"/>
-        <w:rPr>
-          <w:b/>
-          <w:bCs/>
-        </w:rPr>
-      </w:pPr>
-      <w:r>
-        <w:rPr>
-          <w:u w:val="single"/>
-        </w:rPr>
-        <w:t>PREVENTION SECURITY SYSTEM</w:t>
-      </w:r>
-      <w:r>
-        <w:t>:</w:t>
-      </w:r>
-      <w:r>
-        <w:t xml:space="preserve"> </w:t>
-      </w:r>
-      <w:r>
-        <w:rPr>
-          <w:b/>
-          <w:bCs/>
-          <w:color w:val="FF0000"/>
-        </w:rPr>
-        <w:t xml:space="preserve">ANY </w:t>
-      </w:r>
-      <w:r>
-        <w:rPr>
-          <w:b/>
-          <w:bCs/>
-          <w:color w:val="FF0000"/>
-        </w:rPr>
-        <w:t>SEX COMMAND</w:t>
-      </w:r>
-      <w:r>
-        <w:rPr>
-          <w:b/>
-          <w:bCs/>
-        </w:rPr>
-        <w:t>(</w:t>
-      </w:r>
-      <w:r>
-        <w:rPr>
-          <w:b/>
-          <w:bCs/>
-          <w:color w:val="808080" w:themeColor="background1" w:themeShade="80"/>
-        </w:rPr>
-        <w:t>S</w:t>
-      </w:r>
-      <w:r>
-        <w:rPr>
-          <w:b/>
-          <w:bCs/>
-        </w:rPr>
-        <w:t>)</w:t>
-      </w:r>
-      <w:r>
-        <w:rPr>
-          <w:b/>
-          <w:bCs/>
-        </w:rPr>
-        <w:t>;</w:t>
-      </w:r>
-    </w:p>
-    <w:p>
-      <w:pPr>
-        <w:ind w:left="360" w:firstLine="360"/>
-        <w:jc w:val="both"/>
-        <w:rPr>
-          <w:b/>
-          <w:bCs/>
-        </w:rPr>
-      </w:pPr>
-      <w:r>
-        <w:rPr>
-          <w:u w:val="single"/>
-        </w:rPr>
-        <w:t>PREVENTION SECURITY SYSTEM</w:t>
-      </w:r>
-      <w:r>
-        <w:t>:</w:t>
-      </w:r>
-      <w:r>
-        <w:t xml:space="preserve"> </w:t>
-      </w:r>
-      <w:r>
-        <w:rPr>
-          <w:b/>
-          <w:bCs/>
-          <w:color w:val="FF0000"/>
-        </w:rPr>
-        <w:t xml:space="preserve">ANY </w:t>
-      </w:r>
-      <w:r>
-        <w:rPr>
-          <w:b/>
-          <w:bCs/>
-          <w:color w:val="FF0000"/>
-        </w:rPr>
-        <w:t>SLAVE COMMAND</w:t>
-      </w:r>
-      <w:r>
-        <w:rPr>
-          <w:b/>
-          <w:bCs/>
-        </w:rPr>
-        <w:t>(</w:t>
-      </w:r>
-      <w:r>
-        <w:rPr>
-          <w:b/>
-          <w:bCs/>
-          <w:color w:val="808080" w:themeColor="background1" w:themeShade="80"/>
-        </w:rPr>
-        <w:t>S</w:t>
-      </w:r>
-      <w:r>
-        <w:rPr>
-          <w:b/>
-          <w:bCs/>
-        </w:rPr>
-        <w:t>)</w:t>
-      </w:r>
-      <w:r>
-        <w:rPr>
-          <w:b/>
-          <w:bCs/>
-        </w:rPr>
-        <w:t>;</w:t>
-      </w:r>
-    </w:p>
-    <w:p>
-      <w:pPr>
-        <w:ind w:left="360" w:firstLine="360"/>
-        <w:jc w:val="both"/>
-        <w:rPr>
-          <w:b/>
-          <w:bCs/>
-        </w:rPr>
-      </w:pPr>
-      <w:r>
-        <w:rPr>
-          <w:u w:val="single"/>
-        </w:rPr>
-        <w:t>PREVENTION SECURITY SYSTEM</w:t>
-      </w:r>
-      <w:r>
-        <w:t>:</w:t>
-      </w:r>
-      <w:r>
-        <w:t xml:space="preserve"> </w:t>
-      </w:r>
-      <w:r>
-        <w:rPr>
-          <w:b/>
-          <w:bCs/>
-          <w:color w:val="FF0000"/>
-        </w:rPr>
-        <w:t xml:space="preserve">ANY </w:t>
-      </w:r>
-      <w:r>
-        <w:rPr>
-          <w:b/>
-          <w:bCs/>
-          <w:color w:val="FF0000"/>
-        </w:rPr>
-        <w:t>SLEEPING COMMAND</w:t>
-      </w:r>
-      <w:r>
-        <w:rPr>
-          <w:b/>
-          <w:bCs/>
-        </w:rPr>
-        <w:t>(</w:t>
-      </w:r>
-      <w:r>
-        <w:rPr>
-          <w:b/>
-          <w:bCs/>
-          <w:color w:val="808080" w:themeColor="background1" w:themeShade="80"/>
-        </w:rPr>
-        <w:t>S</w:t>
-      </w:r>
-      <w:r>
-        <w:rPr>
-          <w:b/>
-          <w:bCs/>
-        </w:rPr>
-        <w:t>)</w:t>
-      </w:r>
-      <w:r>
-        <w:rPr>
-          <w:b/>
-          <w:bCs/>
-        </w:rPr>
-        <w:t>;</w:t>
-      </w:r>
-    </w:p>
-    <w:p>
-      <w:pPr>
-        <w:ind w:left="360" w:firstLine="360"/>
-        <w:jc w:val="both"/>
-        <w:rPr>
-          <w:b/>
-          <w:bCs/>
-        </w:rPr>
-      </w:pPr>
-      <w:r>
-        <w:rPr>
-          <w:u w:val="single"/>
-        </w:rPr>
-        <w:t>PREVENTION SECURITY SYSTEM</w:t>
-      </w:r>
-      <w:r>
-        <w:t>:</w:t>
-      </w:r>
-      <w:r>
-        <w:t xml:space="preserve"> </w:t>
-      </w:r>
-      <w:r>
-        <w:rPr>
-          <w:b/>
-          <w:bCs/>
-          <w:color w:val="FF0000"/>
-        </w:rPr>
-        <w:t xml:space="preserve">ANY </w:t>
-      </w:r>
-      <w:r>
-        <w:rPr>
-          <w:b/>
-          <w:bCs/>
-          <w:color w:val="FF0000"/>
-        </w:rPr>
-        <w:t>SMOKING COMMAND</w:t>
-      </w:r>
-      <w:r>
-        <w:rPr>
-          <w:b/>
-          <w:bCs/>
-        </w:rPr>
-        <w:t>(</w:t>
-      </w:r>
-      <w:r>
-        <w:rPr>
-          <w:b/>
-          <w:bCs/>
-          <w:color w:val="808080" w:themeColor="background1" w:themeShade="80"/>
-        </w:rPr>
-        <w:t>S</w:t>
-      </w:r>
-      <w:r>
-        <w:rPr>
-          <w:b/>
-          <w:bCs/>
-        </w:rPr>
-        <w:t>)</w:t>
-      </w:r>
-      <w:r>
-        <w:rPr>
-          <w:b/>
-          <w:bCs/>
-        </w:rPr>
-        <w:t>;</w:t>
-      </w:r>
-    </w:p>
-    <w:p>
-      <w:pPr>
-        <w:ind w:left="360" w:firstLine="360"/>
-        <w:jc w:val="both"/>
-        <w:rPr>
-          <w:b/>
-          <w:bCs/>
-        </w:rPr>
-      </w:pPr>
-      <w:r>
-        <w:rPr>
-          <w:u w:val="single"/>
-        </w:rPr>
-        <w:t>PREVENTION SECURITY SYSTEM</w:t>
-      </w:r>
-      <w:r>
-        <w:t>:</w:t>
-      </w:r>
-      <w:r>
-        <w:t xml:space="preserve"> </w:t>
-      </w:r>
-      <w:r>
-        <w:rPr>
-          <w:b/>
-          <w:bCs/>
-          <w:color w:val="FF0000"/>
-        </w:rPr>
-        <w:t xml:space="preserve">ANY </w:t>
-      </w:r>
-      <w:r>
-        <w:rPr>
-          <w:b/>
-          <w:bCs/>
-          <w:color w:val="FF0000"/>
-        </w:rPr>
-        <w:t>SPEAKING COMMAND</w:t>
-      </w:r>
-      <w:r>
-        <w:rPr>
-          <w:b/>
-          <w:bCs/>
-        </w:rPr>
-        <w:t>(</w:t>
-      </w:r>
-      <w:r>
-        <w:rPr>
-          <w:b/>
-          <w:bCs/>
-          <w:color w:val="808080" w:themeColor="background1" w:themeShade="80"/>
-        </w:rPr>
-        <w:t>S</w:t>
-      </w:r>
-      <w:r>
-        <w:rPr>
-          <w:b/>
-          <w:bCs/>
-        </w:rPr>
-        <w:t>)</w:t>
-      </w:r>
-      <w:r>
-        <w:rPr>
-          <w:b/>
-          <w:bCs/>
-        </w:rPr>
-        <w:t>;</w:t>
-      </w:r>
-    </w:p>
-    <w:p>
-      <w:pPr>
-        <w:ind w:left="360" w:firstLine="360"/>
-        <w:jc w:val="both"/>
-        <w:rPr>
-          <w:b/>
-          <w:bCs/>
-        </w:rPr>
-      </w:pPr>
-      <w:r>
-        <w:rPr>
-          <w:u w:val="single"/>
-        </w:rPr>
-        <w:t>PREVENTION SECURITY SYSTEM</w:t>
-      </w:r>
-      <w:r>
-        <w:t>:</w:t>
-      </w:r>
-      <w:r>
-        <w:t xml:space="preserve"> </w:t>
-      </w:r>
-      <w:r>
-        <w:rPr>
-          <w:b/>
-          <w:bCs/>
-          <w:color w:val="FF0000"/>
-        </w:rPr>
-        <w:t xml:space="preserve">ANY </w:t>
-      </w:r>
-      <w:r>
-        <w:rPr>
-          <w:b/>
-          <w:bCs/>
-          <w:color w:val="FF0000"/>
-        </w:rPr>
-        <w:t>SWALLOW COMMAND</w:t>
-      </w:r>
-      <w:r>
-        <w:rPr>
-          <w:b/>
-          <w:bCs/>
-        </w:rPr>
-        <w:t>(</w:t>
-      </w:r>
-      <w:r>
-        <w:rPr>
-          <w:b/>
-          <w:bCs/>
-          <w:color w:val="808080" w:themeColor="background1" w:themeShade="80"/>
-        </w:rPr>
-        <w:t>S</w:t>
-      </w:r>
-      <w:r>
-        <w:rPr>
-          <w:b/>
-          <w:bCs/>
-        </w:rPr>
-        <w:t>)</w:t>
-      </w:r>
-      <w:r>
-        <w:rPr>
-          <w:b/>
-          <w:bCs/>
-        </w:rPr>
-        <w:t>;</w:t>
-      </w:r>
-    </w:p>
-    <w:p>
-      <w:pPr>
-        <w:ind w:left="360" w:firstLine="360"/>
-        <w:jc w:val="both"/>
-        <w:rPr>
-          <w:b/>
-          <w:bCs/>
-        </w:rPr>
-      </w:pPr>
-      <w:r>
-        <w:rPr>
-          <w:u w:val="single"/>
-        </w:rPr>
-        <w:t>PREVENTION SECURITY SYSTEM</w:t>
-      </w:r>
-      <w:r>
-        <w:t>:</w:t>
-      </w:r>
-      <w:r>
-        <w:t xml:space="preserve"> </w:t>
-      </w:r>
-      <w:r>
-        <w:rPr>
-          <w:b/>
-          <w:bCs/>
-          <w:color w:val="FF0000"/>
-        </w:rPr>
-        <w:t xml:space="preserve">ANY </w:t>
-      </w:r>
-      <w:r>
-        <w:rPr>
-          <w:b/>
-          <w:bCs/>
-          <w:color w:val="FF0000"/>
-        </w:rPr>
-        <w:t>TALKING COMMAND</w:t>
-      </w:r>
-      <w:r>
-        <w:rPr>
-          <w:b/>
-          <w:bCs/>
-        </w:rPr>
-        <w:t>(</w:t>
-      </w:r>
-      <w:r>
-        <w:rPr>
-          <w:b/>
-          <w:bCs/>
-          <w:color w:val="808080" w:themeColor="background1" w:themeShade="80"/>
-        </w:rPr>
-        <w:t>S</w:t>
-      </w:r>
-      <w:r>
-        <w:rPr>
-          <w:b/>
-          <w:bCs/>
-        </w:rPr>
-        <w:t>)</w:t>
-      </w:r>
-      <w:r>
-        <w:rPr>
-          <w:b/>
-          <w:bCs/>
-        </w:rPr>
-        <w:t>;</w:t>
-      </w:r>
-    </w:p>
-    <w:p>
-      <w:pPr>
-        <w:ind w:left="360"/>
-        <w:jc w:val="both"/>
-        <w:rPr>
-          <w:b/>
-          <w:bCs/>
-        </w:rPr>
-      </w:pPr>
-      <w:r>
-        <w:lastRenderedPageBreak/>
         <w:tab/>
       </w:r>
       <w:r>

</xml_diff>